<commit_message>
updated with video and web app
</commit_message>
<xml_diff>
--- a/3rdIterationDocs/Progress Report_2_.docx
+++ b/3rdIterationDocs/Progress Report_2_.docx
@@ -171,8 +171,16 @@
           <w:i/>
         </w:rPr>
         <w:tab/>
+      </w:r>
+      <w:proofErr w:type="spellStart"/>
+      <w:r>
+        <w:rPr>
+          <w:rFonts w:ascii="Times New Roman" w:hAnsi="Times New Roman" w:cs="Times New Roman"/>
+          <w:i/>
+        </w:rPr>
         <w:t>JacobRHobson</w:t>
       </w:r>
+      <w:proofErr w:type="spellEnd"/>
     </w:p>
     <w:p>
       <w:pPr>
@@ -189,8 +197,17 @@
           <w:rFonts w:ascii="Times New Roman" w:hAnsi="Times New Roman" w:cs="Times New Roman"/>
           <w:i/>
         </w:rPr>
-        <w:t>Vinzce Yadoa</w:t>
-      </w:r>
+        <w:t xml:space="preserve">Vinzce </w:t>
+      </w:r>
+      <w:proofErr w:type="spellStart"/>
+      <w:r>
+        <w:rPr>
+          <w:rFonts w:ascii="Times New Roman" w:hAnsi="Times New Roman" w:cs="Times New Roman"/>
+          <w:i/>
+        </w:rPr>
+        <w:t>Yadoa</w:t>
+      </w:r>
+      <w:proofErr w:type="spellEnd"/>
       <w:r>
         <w:rPr>
           <w:rFonts w:ascii="Times New Roman" w:hAnsi="Times New Roman" w:cs="Times New Roman"/>
@@ -253,8 +270,16 @@
           <w:i/>
         </w:rPr>
         <w:tab/>
+      </w:r>
+      <w:proofErr w:type="spellStart"/>
+      <w:r>
+        <w:rPr>
+          <w:rFonts w:ascii="Times New Roman" w:hAnsi="Times New Roman" w:cs="Times New Roman"/>
+          <w:i/>
+        </w:rPr>
         <w:t>ronaldnazaire</w:t>
       </w:r>
+      <w:proofErr w:type="spellEnd"/>
     </w:p>
     <w:p>
       <w:pPr>
@@ -341,8 +366,16 @@
           <w:i/>
         </w:rPr>
         <w:tab/>
+      </w:r>
+      <w:proofErr w:type="spellStart"/>
+      <w:r>
+        <w:rPr>
+          <w:rFonts w:ascii="Times New Roman" w:hAnsi="Times New Roman" w:cs="Times New Roman"/>
+          <w:i/>
+        </w:rPr>
         <w:t>SchmidtKJ</w:t>
       </w:r>
+      <w:proofErr w:type="spellEnd"/>
     </w:p>
     <w:p>
       <w:pPr>
@@ -940,7 +973,17 @@
           <w:bCs/>
           <w:i/>
         </w:rPr>
-        <w:t>source code</w:t>
+        <w:t xml:space="preserve">source </w:t>
+      </w:r>
+      <w:proofErr w:type="gramStart"/>
+      <w:r>
+        <w:rPr>
+          <w:rFonts w:ascii="Times New Roman" w:eastAsia="Times New Roman" w:hAnsi="Times New Roman" w:cs="Times New Roman"/>
+          <w:b/>
+          <w:bCs/>
+          <w:i/>
+        </w:rPr>
+        <w:t>code</w:t>
       </w:r>
       <w:r>
         <w:rPr>
@@ -956,7 +999,16 @@
           <w:bCs/>
           <w:i/>
         </w:rPr>
-        <w:t>: Schmidt Jean wrote the beginning of the MySQL code</w:t>
+        <w:t>:</w:t>
+      </w:r>
+      <w:proofErr w:type="gramEnd"/>
+      <w:r>
+        <w:rPr>
+          <w:rFonts w:ascii="Times New Roman" w:eastAsia="Times New Roman" w:hAnsi="Times New Roman" w:cs="Times New Roman"/>
+          <w:bCs/>
+          <w:i/>
+        </w:rPr>
+        <w:t xml:space="preserve"> Schmidt Jean wrote the beginning of the MySQL code</w:t>
       </w:r>
       <w:r>
         <w:rPr>
@@ -1051,8 +1103,6 @@
           <w:iCs/>
         </w:rPr>
       </w:pPr>
-      <w:bookmarkStart w:id="0" w:name="_GoBack"/>
-      <w:bookmarkEnd w:id="0"/>
       <w:r>
         <w:rPr>
           <w:rFonts w:ascii="Times New Roman" w:eastAsia="Times New Roman" w:hAnsi="Times New Roman" w:cs="Times New Roman"/>
@@ -1062,26 +1112,51 @@
         <w:lastRenderedPageBreak/>
         <w:t>Link to video</w:t>
       </w:r>
+      <w:r>
+        <w:rPr>
+          <w:rFonts w:ascii="Times New Roman" w:eastAsia="Times New Roman" w:hAnsi="Times New Roman" w:cs="Times New Roman"/>
+          <w:b/>
+          <w:iCs/>
+        </w:rPr>
+        <w:t xml:space="preserve"> and link to web application</w:t>
+      </w:r>
     </w:p>
     <w:p>
       <w:pPr>
         <w:pStyle w:val="ListParagraph"/>
         <w:spacing w:before="120" w:after="120" w:line="240" w:lineRule="auto"/>
         <w:ind w:left="360"/>
-        <w:rPr>
-          <w:rFonts w:ascii="Times New Roman" w:eastAsia="Times New Roman" w:hAnsi="Times New Roman" w:cs="Times New Roman"/>
-          <w:b/>
-          <w:i/>
-        </w:rPr>
-      </w:pPr>
-      <w:r>
-        <w:rPr>
-          <w:rFonts w:ascii="Times New Roman" w:eastAsia="Times New Roman" w:hAnsi="Times New Roman" w:cs="Times New Roman"/>
-          <w:b/>
-          <w:i/>
-        </w:rPr>
-        <w:t>https://youtu.be/RxR-vxEerJY</w:t>
-      </w:r>
+      </w:pPr>
+      <w:hyperlink r:id="rId5" w:history="1">
+        <w:r>
+          <w:rPr>
+            <w:rStyle w:val="Hyperlink"/>
+          </w:rPr>
+          <w:t>http://resistorcalculator-env.eba-nkemu6kc.us-east-2.elasticbeanstalk.com/</w:t>
+        </w:r>
+      </w:hyperlink>
+    </w:p>
+    <w:p>
+      <w:pPr>
+        <w:pStyle w:val="ListParagraph"/>
+        <w:spacing w:before="120" w:after="120" w:line="240" w:lineRule="auto"/>
+        <w:ind w:left="360"/>
+        <w:rPr>
+          <w:rFonts w:ascii="Times New Roman" w:eastAsia="Times New Roman" w:hAnsi="Times New Roman" w:cs="Times New Roman"/>
+          <w:b/>
+          <w:i/>
+        </w:rPr>
+      </w:pPr>
+      <w:bookmarkStart w:id="0" w:name="_GoBack"/>
+      <w:r>
+        <w:rPr>
+          <w:rFonts w:ascii="Times New Roman" w:eastAsia="Times New Roman" w:hAnsi="Times New Roman" w:cs="Times New Roman"/>
+          <w:b/>
+          <w:i/>
+        </w:rPr>
+        <w:t>https://youtu.be/TsT7-KAtvLA</w:t>
+      </w:r>
+      <w:bookmarkEnd w:id="0"/>
     </w:p>
     <w:sectPr>
       <w:pgSz w:w="12240" w:h="15840"/>
@@ -1972,6 +2047,18 @@
       <w:contextualSpacing/>
     </w:pPr>
   </w:style>
+  <w:style w:type="character" w:styleId="Hyperlink">
+    <w:name w:val="Hyperlink"/>
+    <w:basedOn w:val="DefaultParagraphFont"/>
+    <w:uiPriority w:val="99"/>
+    <w:semiHidden/>
+    <w:unhideWhenUsed/>
+    <w:rsid w:val="001B3F96"/>
+    <w:rPr>
+      <w:color w:val="0000FF"/>
+      <w:u w:val="single"/>
+    </w:rPr>
+  </w:style>
 </w:styles>
 </file>
 

</xml_diff>